<commit_message>
Samenvoeging van Sybren, Wilco en Diederiks werk
</commit_message>
<xml_diff>
--- a/Documentatie/Testplan.docx
+++ b/Documentatie/Testplan.docx
@@ -81,6 +81,18 @@
         </w:rPr>
         <w:t>Diederik</w:t>
       </w:r>
+      <w:r>
+        <w:rPr>
+          <w:i/>
+        </w:rPr>
+        <w:t xml:space="preserve"> en </w:t>
+      </w:r>
+      <w:r>
+        <w:rPr>
+          <w:i/>
+        </w:rPr>
+        <w:t>Sybren</w:t>
+      </w:r>
     </w:p>
     <w:p>
       <w:pPr>
@@ -101,7 +113,19 @@
         <w:rPr>
           <w:i/>
         </w:rPr>
-        <w:t>19-11-2018</w:t>
+        <w:t>1</w:t>
+      </w:r>
+      <w:r>
+        <w:rPr>
+          <w:i/>
+        </w:rPr>
+        <w:t>2</w:t>
+      </w:r>
+      <w:r>
+        <w:rPr>
+          <w:i/>
+        </w:rPr>
+        <w:t>-11-2018</w:t>
       </w:r>
     </w:p>
     <w:p>
@@ -358,7 +382,19 @@
               <w:rPr>
                 <w:b w:val="0"/>
               </w:rPr>
-              <w:t>De categorieën worden automatisch gefilterd op het feit of er artikelen aanwezig zijn.</w:t>
+              <w:t>De categorieën</w:t>
+            </w:r>
+            <w:r>
+              <w:rPr>
+                <w:b w:val="0"/>
+              </w:rPr>
+              <w:t xml:space="preserve"> in de lijst</w:t>
+            </w:r>
+            <w:r>
+              <w:rPr>
+                <w:b w:val="0"/>
+              </w:rPr>
+              <w:t xml:space="preserve"> worden automatisch gefilterd op het feit of er artikelen aanwezig zijn.</w:t>
             </w:r>
           </w:p>
         </w:tc>
@@ -444,6 +480,12 @@
                 <w:b w:val="0"/>
               </w:rPr>
             </w:pPr>
+            <w:r>
+              <w:rPr>
+                <w:b w:val="0"/>
+              </w:rPr>
+              <w:t>Klik op een categorie</w:t>
+            </w:r>
           </w:p>
         </w:tc>
         <w:tc>
@@ -454,6 +496,9 @@
             <w:pPr>
               <w:cnfStyle w:val="000000100000" w:firstRow="0" w:lastRow="0" w:firstColumn="0" w:lastColumn="0" w:oddVBand="0" w:evenVBand="0" w:oddHBand="1" w:evenHBand="0" w:firstRowFirstColumn="0" w:firstRowLastColumn="0" w:lastRowFirstColumn="0" w:lastRowLastColumn="0"/>
             </w:pPr>
+            <w:r>
+              <w:t>Er verschijnt een lijst met artikelen in de desbetreffende categorie</w:t>
+            </w:r>
           </w:p>
         </w:tc>
         <w:tc>
@@ -464,6 +509,9 @@
             <w:pPr>
               <w:cnfStyle w:val="000000100000" w:firstRow="0" w:lastRow="0" w:firstColumn="0" w:lastColumn="0" w:oddVBand="0" w:evenVBand="0" w:oddHBand="1" w:evenHBand="0" w:firstRowFirstColumn="0" w:firstRowLastColumn="0" w:lastRowFirstColumn="0" w:lastRowLastColumn="0"/>
             </w:pPr>
+            <w:r>
+              <w:t>Zoals verwacht</w:t>
+            </w:r>
           </w:p>
         </w:tc>
         <w:tc>
@@ -474,6 +522,9 @@
             <w:pPr>
               <w:cnfStyle w:val="000000100000" w:firstRow="0" w:lastRow="0" w:firstColumn="0" w:lastColumn="0" w:oddVBand="0" w:evenVBand="0" w:oddHBand="1" w:evenHBand="0" w:firstRowFirstColumn="0" w:firstRowLastColumn="0" w:lastRowFirstColumn="0" w:lastRowLastColumn="0"/>
             </w:pPr>
+            <w:r>
+              <w:t>Succes</w:t>
+            </w:r>
           </w:p>
         </w:tc>
         <w:tc>
@@ -484,6 +535,9 @@
             <w:pPr>
               <w:cnfStyle w:val="000000100000" w:firstRow="0" w:lastRow="0" w:firstColumn="0" w:lastColumn="0" w:oddVBand="0" w:evenVBand="0" w:oddHBand="1" w:evenHBand="0" w:firstRowFirstColumn="0" w:firstRowLastColumn="0" w:lastRowFirstColumn="0" w:lastRowLastColumn="0"/>
             </w:pPr>
+            <w:r>
+              <w:t>Geen</w:t>
+            </w:r>
           </w:p>
         </w:tc>
         <w:tc>
@@ -493,15 +547,1349 @@
           <w:p>
             <w:pPr>
               <w:cnfStyle w:val="000000100000" w:firstRow="0" w:lastRow="0" w:firstColumn="0" w:lastColumn="0" w:oddVBand="0" w:evenVBand="0" w:oddHBand="1" w:evenHBand="0" w:firstRowFirstColumn="0" w:firstRowLastColumn="0" w:lastRowFirstColumn="0" w:lastRowLastColumn="0"/>
+            </w:pPr>
+            <w:r>
+              <w:t>n.v.t.</w:t>
+            </w:r>
+          </w:p>
+        </w:tc>
+      </w:tr>
+      <w:tr>
+        <w:trPr>
+          <w:trHeight w:val="349"/>
+        </w:trPr>
+        <w:tc>
+          <w:tcPr>
+            <w:cnfStyle w:val="001000000000" w:firstRow="0" w:lastRow="0" w:firstColumn="1" w:lastColumn="0" w:oddVBand="0" w:evenVBand="0" w:oddHBand="0" w:evenHBand="0" w:firstRowFirstColumn="0" w:firstRowLastColumn="0" w:lastRowFirstColumn="0" w:lastRowLastColumn="0"/>
+            <w:tcW w:w="3351" w:type="dxa"/>
+          </w:tcPr>
+          <w:p>
+            <w:pPr>
+              <w:rPr>
+                <w:b w:val="0"/>
+              </w:rPr>
+            </w:pPr>
+            <w:r>
+              <w:rPr>
+                <w:b w:val="0"/>
+              </w:rPr>
+              <w:t>De artikelen worden niet dubbel weergegeven.</w:t>
+            </w:r>
+          </w:p>
+        </w:tc>
+        <w:tc>
+          <w:tcPr>
+            <w:tcW w:w="3023" w:type="dxa"/>
+          </w:tcPr>
+          <w:p>
+            <w:pPr>
+              <w:cnfStyle w:val="000000000000" w:firstRow="0" w:lastRow="0" w:firstColumn="0" w:lastColumn="0" w:oddVBand="0" w:evenVBand="0" w:oddHBand="0" w:evenHBand="0" w:firstRowFirstColumn="0" w:firstRowLastColumn="0" w:lastRowFirstColumn="0" w:lastRowLastColumn="0"/>
+            </w:pPr>
+            <w:r>
+              <w:t>Artikelen met verschillende maten komen maar één keer tussen de resultaten, zonder dat de maat wordt weer gegeven.</w:t>
+            </w:r>
+          </w:p>
+        </w:tc>
+        <w:tc>
+          <w:tcPr>
+            <w:tcW w:w="2268" w:type="dxa"/>
+          </w:tcPr>
+          <w:p>
+            <w:pPr>
+              <w:cnfStyle w:val="000000000000" w:firstRow="0" w:lastRow="0" w:firstColumn="0" w:lastColumn="0" w:oddVBand="0" w:evenVBand="0" w:oddHBand="0" w:evenHBand="0" w:firstRowFirstColumn="0" w:firstRowLastColumn="0" w:lastRowFirstColumn="0" w:lastRowLastColumn="0"/>
+            </w:pPr>
+            <w:r>
+              <w:t>Artikelen komen wel maar één keer tussen de resul</w:t>
+            </w:r>
+            <w:r>
+              <w:t>t</w:t>
+            </w:r>
+            <w:r>
+              <w:t>aten</w:t>
+            </w:r>
+            <w:r>
+              <w:t xml:space="preserve"> zonder dat de maat wordt weer gegeven, maar het programma haalt ook andere letters weg uit de naam.</w:t>
+            </w:r>
+          </w:p>
+        </w:tc>
+        <w:tc>
+          <w:tcPr>
+            <w:tcW w:w="1843" w:type="dxa"/>
+          </w:tcPr>
+          <w:p>
+            <w:pPr>
+              <w:cnfStyle w:val="000000000000" w:firstRow="0" w:lastRow="0" w:firstColumn="0" w:lastColumn="0" w:oddVBand="0" w:evenVBand="0" w:oddHBand="0" w:evenHBand="0" w:firstRowFirstColumn="0" w:firstRowLastColumn="0" w:lastRowFirstColumn="0" w:lastRowLastColumn="0"/>
+            </w:pPr>
+            <w:r>
+              <w:t>Faal</w:t>
+            </w:r>
+          </w:p>
+        </w:tc>
+        <w:tc>
+          <w:tcPr>
+            <w:tcW w:w="1701" w:type="dxa"/>
+          </w:tcPr>
+          <w:p>
+            <w:pPr>
+              <w:cnfStyle w:val="000000000000" w:firstRow="0" w:lastRow="0" w:firstColumn="0" w:lastColumn="0" w:oddVBand="0" w:evenVBand="0" w:oddHBand="0" w:evenHBand="0" w:firstRowFirstColumn="0" w:firstRowLastColumn="0" w:lastRowFirstColumn="0" w:lastRowLastColumn="0"/>
+            </w:pPr>
+            <w:r>
+              <w:t>Er moet gecontroleerd worden naar hoe alleen de maat zelf kan worden verwijdert uit de artikelnaam</w:t>
+            </w:r>
+          </w:p>
+        </w:tc>
+        <w:tc>
+          <w:tcPr>
+            <w:tcW w:w="1716" w:type="dxa"/>
+          </w:tcPr>
+          <w:p>
+            <w:pPr>
+              <w:cnfStyle w:val="000000000000" w:firstRow="0" w:lastRow="0" w:firstColumn="0" w:lastColumn="0" w:oddVBand="0" w:evenVBand="0" w:oddHBand="0" w:evenHBand="0" w:firstRowFirstColumn="0" w:firstRowLastColumn="0" w:lastRowFirstColumn="0" w:lastRowLastColumn="0"/>
+            </w:pPr>
+            <w:r>
+              <w:t xml:space="preserve">Op </w:t>
+            </w:r>
+            <w:r>
+              <w:t>19-11-2018 door Diederik verbeterd.</w:t>
+            </w:r>
+          </w:p>
+        </w:tc>
+      </w:tr>
+      <w:tr>
+        <w:trPr>
+          <w:cnfStyle w:val="000000100000" w:firstRow="0" w:lastRow="0" w:firstColumn="0" w:lastColumn="0" w:oddVBand="0" w:evenVBand="0" w:oddHBand="1" w:evenHBand="0" w:firstRowFirstColumn="0" w:firstRowLastColumn="0" w:lastRowFirstColumn="0" w:lastRowLastColumn="0"/>
+          <w:trHeight w:val="349"/>
+        </w:trPr>
+        <w:tc>
+          <w:tcPr>
+            <w:cnfStyle w:val="001000000000" w:firstRow="0" w:lastRow="0" w:firstColumn="1" w:lastColumn="0" w:oddVBand="0" w:evenVBand="0" w:oddHBand="0" w:evenHBand="0" w:firstRowFirstColumn="0" w:firstRowLastColumn="0" w:lastRowFirstColumn="0" w:lastRowLastColumn="0"/>
+            <w:tcW w:w="3351" w:type="dxa"/>
+          </w:tcPr>
+          <w:p>
+            <w:pPr>
+              <w:rPr>
+                <w:b w:val="0"/>
+              </w:rPr>
+            </w:pPr>
+            <w:r>
+              <w:rPr>
+                <w:b w:val="0"/>
+              </w:rPr>
+              <w:t xml:space="preserve">Artikelrij is in zijn geheel </w:t>
+            </w:r>
+            <w:proofErr w:type="spellStart"/>
+            <w:r>
+              <w:rPr>
+                <w:b w:val="0"/>
+              </w:rPr>
+              <w:t>klikbaar</w:t>
+            </w:r>
+            <w:proofErr w:type="spellEnd"/>
+          </w:p>
+        </w:tc>
+        <w:tc>
+          <w:tcPr>
+            <w:tcW w:w="3023" w:type="dxa"/>
+          </w:tcPr>
+          <w:p>
+            <w:pPr>
+              <w:cnfStyle w:val="000000100000" w:firstRow="0" w:lastRow="0" w:firstColumn="0" w:lastColumn="0" w:oddVBand="0" w:evenVBand="0" w:oddHBand="1" w:evenHBand="0" w:firstRowFirstColumn="0" w:firstRowLastColumn="0" w:lastRowFirstColumn="0" w:lastRowLastColumn="0"/>
+            </w:pPr>
+            <w:r>
+              <w:t>Je kan op de hele rij klikken, waar korte informatie staat, om naar de artikelpagina te gaan.</w:t>
+            </w:r>
+          </w:p>
+        </w:tc>
+        <w:tc>
+          <w:tcPr>
+            <w:tcW w:w="2268" w:type="dxa"/>
+          </w:tcPr>
+          <w:p>
+            <w:pPr>
+              <w:cnfStyle w:val="000000100000" w:firstRow="0" w:lastRow="0" w:firstColumn="0" w:lastColumn="0" w:oddVBand="0" w:evenVBand="0" w:oddHBand="1" w:evenHBand="0" w:firstRowFirstColumn="0" w:firstRowLastColumn="0" w:lastRowFirstColumn="0" w:lastRowLastColumn="0"/>
+            </w:pPr>
+            <w:r>
+              <w:t>Zoals verwacht</w:t>
+            </w:r>
+          </w:p>
+        </w:tc>
+        <w:tc>
+          <w:tcPr>
+            <w:tcW w:w="1843" w:type="dxa"/>
+          </w:tcPr>
+          <w:p>
+            <w:pPr>
+              <w:cnfStyle w:val="000000100000" w:firstRow="0" w:lastRow="0" w:firstColumn="0" w:lastColumn="0" w:oddVBand="0" w:evenVBand="0" w:oddHBand="1" w:evenHBand="0" w:firstRowFirstColumn="0" w:firstRowLastColumn="0" w:lastRowFirstColumn="0" w:lastRowLastColumn="0"/>
+            </w:pPr>
+            <w:r>
+              <w:t>Succes</w:t>
+            </w:r>
+          </w:p>
+        </w:tc>
+        <w:tc>
+          <w:tcPr>
+            <w:tcW w:w="1701" w:type="dxa"/>
+          </w:tcPr>
+          <w:p>
+            <w:pPr>
+              <w:cnfStyle w:val="000000100000" w:firstRow="0" w:lastRow="0" w:firstColumn="0" w:lastColumn="0" w:oddVBand="0" w:evenVBand="0" w:oddHBand="1" w:evenHBand="0" w:firstRowFirstColumn="0" w:firstRowLastColumn="0" w:lastRowFirstColumn="0" w:lastRowLastColumn="0"/>
+            </w:pPr>
+            <w:r>
+              <w:t>Geen</w:t>
+            </w:r>
+          </w:p>
+        </w:tc>
+        <w:tc>
+          <w:tcPr>
+            <w:tcW w:w="1716" w:type="dxa"/>
+          </w:tcPr>
+          <w:p>
+            <w:pPr>
+              <w:cnfStyle w:val="000000100000" w:firstRow="0" w:lastRow="0" w:firstColumn="0" w:lastColumn="0" w:oddVBand="0" w:evenVBand="0" w:oddHBand="1" w:evenHBand="0" w:firstRowFirstColumn="0" w:firstRowLastColumn="0" w:lastRowFirstColumn="0" w:lastRowLastColumn="0"/>
+            </w:pPr>
+            <w:r>
+              <w:t>n.v.t.</w:t>
+            </w:r>
+          </w:p>
+        </w:tc>
+      </w:tr>
+    </w:tbl>
+    <w:p/>
+    <w:p>
+      <w:pPr>
+        <w:pStyle w:val="Lijstalinea"/>
+        <w:numPr>
+          <w:ilvl w:val="0"/>
+          <w:numId w:val="2"/>
+        </w:numPr>
+      </w:pPr>
+      <w:proofErr w:type="spellStart"/>
+      <w:r>
+        <w:lastRenderedPageBreak/>
+        <w:t>Use</w:t>
+      </w:r>
+      <w:proofErr w:type="spellEnd"/>
+      <w:r>
+        <w:t xml:space="preserve"> Case:</w:t>
+      </w:r>
+      <w:r>
+        <w:tab/>
+      </w:r>
+      <w:r>
+        <w:rPr>
+          <w:i/>
+        </w:rPr>
+        <w:t>Plaatsen artikel in winkelmand</w:t>
+      </w:r>
+    </w:p>
+    <w:p>
+      <w:pPr>
+        <w:pStyle w:val="Lijstalinea"/>
+        <w:ind w:left="1068"/>
+        <w:rPr>
+          <w:i/>
+        </w:rPr>
+      </w:pPr>
+      <w:r>
+        <w:t>Actor:</w:t>
+      </w:r>
+      <w:r>
+        <w:tab/>
+      </w:r>
+      <w:r>
+        <w:rPr>
+          <w:i/>
+        </w:rPr>
+        <w:t>Klan</w:t>
+      </w:r>
+      <w:r>
+        <w:rPr>
+          <w:i/>
+        </w:rPr>
+        <w:t>t</w:t>
+      </w:r>
+    </w:p>
+    <w:p>
+      <w:pPr>
+        <w:rPr>
+          <w:i/>
+        </w:rPr>
+      </w:pPr>
+      <w:r>
+        <w:t>Getest door:</w:t>
+      </w:r>
+      <w:r>
+        <w:tab/>
+      </w:r>
+      <w:r>
+        <w:rPr>
+          <w:i/>
+        </w:rPr>
+        <w:t>Diederik</w:t>
+      </w:r>
+      <w:r>
+        <w:rPr>
+          <w:i/>
+        </w:rPr>
+        <w:t xml:space="preserve"> en Wilco</w:t>
+      </w:r>
+    </w:p>
+    <w:p>
+      <w:pPr>
+        <w:rPr>
+          <w:i/>
+        </w:rPr>
+      </w:pPr>
+      <w:r>
+        <w:t>Datum:</w:t>
+      </w:r>
+      <w:r>
+        <w:tab/>
+      </w:r>
+      <w:r>
+        <w:tab/>
+      </w:r>
+      <w:r>
+        <w:rPr>
+          <w:i/>
+        </w:rPr>
+        <w:t>16-11-2018</w:t>
+      </w:r>
+    </w:p>
+    <w:tbl>
+      <w:tblPr>
+        <w:tblStyle w:val="Rastertabel4-Accent1"/>
+        <w:tblW w:w="13902" w:type="dxa"/>
+        <w:tblLook w:val="04A0" w:firstRow="1" w:lastRow="0" w:firstColumn="1" w:lastColumn="0" w:noHBand="0" w:noVBand="1"/>
+      </w:tblPr>
+      <w:tblGrid>
+        <w:gridCol w:w="3351"/>
+        <w:gridCol w:w="3023"/>
+        <w:gridCol w:w="2268"/>
+        <w:gridCol w:w="1843"/>
+        <w:gridCol w:w="1701"/>
+        <w:gridCol w:w="1716"/>
+      </w:tblGrid>
+      <w:tr>
+        <w:trPr>
+          <w:cnfStyle w:val="100000000000" w:firstRow="1" w:lastRow="0" w:firstColumn="0" w:lastColumn="0" w:oddVBand="0" w:evenVBand="0" w:oddHBand="0" w:evenHBand="0" w:firstRowFirstColumn="0" w:firstRowLastColumn="0" w:lastRowFirstColumn="0" w:lastRowLastColumn="0"/>
+          <w:trHeight w:val="349"/>
+        </w:trPr>
+        <w:tc>
+          <w:tcPr>
+            <w:cnfStyle w:val="001000000000" w:firstRow="0" w:lastRow="0" w:firstColumn="1" w:lastColumn="0" w:oddVBand="0" w:evenVBand="0" w:oddHBand="0" w:evenHBand="0" w:firstRowFirstColumn="0" w:firstRowLastColumn="0" w:lastRowFirstColumn="0" w:lastRowLastColumn="0"/>
+            <w:tcW w:w="3351" w:type="dxa"/>
+          </w:tcPr>
+          <w:p>
+            <w:pPr>
+              <w:rPr>
+                <w:b w:val="0"/>
+              </w:rPr>
+            </w:pPr>
+            <w:r>
+              <w:rPr>
+                <w:b w:val="0"/>
+              </w:rPr>
+              <w:t>Testscenario</w:t>
+            </w:r>
+          </w:p>
+        </w:tc>
+        <w:tc>
+          <w:tcPr>
+            <w:tcW w:w="3023" w:type="dxa"/>
+          </w:tcPr>
+          <w:p>
+            <w:pPr>
+              <w:cnfStyle w:val="100000000000" w:firstRow="1" w:lastRow="0" w:firstColumn="0" w:lastColumn="0" w:oddVBand="0" w:evenVBand="0" w:oddHBand="0" w:evenHBand="0" w:firstRowFirstColumn="0" w:firstRowLastColumn="0" w:lastRowFirstColumn="0" w:lastRowLastColumn="0"/>
+              <w:rPr>
+                <w:b w:val="0"/>
+              </w:rPr>
+            </w:pPr>
+            <w:r>
+              <w:rPr>
+                <w:b w:val="0"/>
+              </w:rPr>
+              <w:t>Verwachte Resultaat</w:t>
+            </w:r>
+          </w:p>
+        </w:tc>
+        <w:tc>
+          <w:tcPr>
+            <w:tcW w:w="2268" w:type="dxa"/>
+          </w:tcPr>
+          <w:p>
+            <w:pPr>
+              <w:cnfStyle w:val="100000000000" w:firstRow="1" w:lastRow="0" w:firstColumn="0" w:lastColumn="0" w:oddVBand="0" w:evenVBand="0" w:oddHBand="0" w:evenHBand="0" w:firstRowFirstColumn="0" w:firstRowLastColumn="0" w:lastRowFirstColumn="0" w:lastRowLastColumn="0"/>
+              <w:rPr>
+                <w:b w:val="0"/>
+              </w:rPr>
+            </w:pPr>
+            <w:r>
+              <w:rPr>
+                <w:b w:val="0"/>
+              </w:rPr>
+              <w:t>Gekregen Resultaat</w:t>
+            </w:r>
+          </w:p>
+        </w:tc>
+        <w:tc>
+          <w:tcPr>
+            <w:tcW w:w="1843" w:type="dxa"/>
+          </w:tcPr>
+          <w:p>
+            <w:pPr>
+              <w:cnfStyle w:val="100000000000" w:firstRow="1" w:lastRow="0" w:firstColumn="0" w:lastColumn="0" w:oddVBand="0" w:evenVBand="0" w:oddHBand="0" w:evenHBand="0" w:firstRowFirstColumn="0" w:firstRowLastColumn="0" w:lastRowFirstColumn="0" w:lastRowLastColumn="0"/>
+              <w:rPr>
+                <w:b w:val="0"/>
+              </w:rPr>
+            </w:pPr>
+            <w:r>
+              <w:rPr>
+                <w:b w:val="0"/>
+              </w:rPr>
+              <w:t>Succes/Faal</w:t>
+            </w:r>
+          </w:p>
+        </w:tc>
+        <w:tc>
+          <w:tcPr>
+            <w:tcW w:w="1701" w:type="dxa"/>
+          </w:tcPr>
+          <w:p>
+            <w:pPr>
+              <w:cnfStyle w:val="100000000000" w:firstRow="1" w:lastRow="0" w:firstColumn="0" w:lastColumn="0" w:oddVBand="0" w:evenVBand="0" w:oddHBand="0" w:evenHBand="0" w:firstRowFirstColumn="0" w:firstRowLastColumn="0" w:lastRowFirstColumn="0" w:lastRowLastColumn="0"/>
+              <w:rPr>
+                <w:b w:val="0"/>
+              </w:rPr>
+            </w:pPr>
+            <w:r>
+              <w:rPr>
+                <w:b w:val="0"/>
+              </w:rPr>
+              <w:t>Opmerking</w:t>
+            </w:r>
+          </w:p>
+        </w:tc>
+        <w:tc>
+          <w:tcPr>
+            <w:tcW w:w="1716" w:type="dxa"/>
+          </w:tcPr>
+          <w:p>
+            <w:pPr>
+              <w:cnfStyle w:val="100000000000" w:firstRow="1" w:lastRow="0" w:firstColumn="0" w:lastColumn="0" w:oddVBand="0" w:evenVBand="0" w:oddHBand="0" w:evenHBand="0" w:firstRowFirstColumn="0" w:firstRowLastColumn="0" w:lastRowFirstColumn="0" w:lastRowLastColumn="0"/>
+              <w:rPr>
+                <w:b w:val="0"/>
+              </w:rPr>
+            </w:pPr>
+            <w:r>
+              <w:rPr>
+                <w:b w:val="0"/>
+              </w:rPr>
+              <w:t>Verbeterd</w:t>
+            </w:r>
+          </w:p>
+        </w:tc>
+      </w:tr>
+      <w:tr>
+        <w:trPr>
+          <w:cnfStyle w:val="000000100000" w:firstRow="0" w:lastRow="0" w:firstColumn="0" w:lastColumn="0" w:oddVBand="0" w:evenVBand="0" w:oddHBand="1" w:evenHBand="0" w:firstRowFirstColumn="0" w:firstRowLastColumn="0" w:lastRowFirstColumn="0" w:lastRowLastColumn="0"/>
+          <w:trHeight w:val="349"/>
+        </w:trPr>
+        <w:tc>
+          <w:tcPr>
+            <w:cnfStyle w:val="001000000000" w:firstRow="0" w:lastRow="0" w:firstColumn="1" w:lastColumn="0" w:oddVBand="0" w:evenVBand="0" w:oddHBand="0" w:evenHBand="0" w:firstRowFirstColumn="0" w:firstRowLastColumn="0" w:lastRowFirstColumn="0" w:lastRowLastColumn="0"/>
+            <w:tcW w:w="3351" w:type="dxa"/>
+          </w:tcPr>
+          <w:p>
+            <w:pPr>
+              <w:rPr>
+                <w:b w:val="0"/>
+              </w:rPr>
+            </w:pPr>
+            <w:r>
+              <w:rPr>
+                <w:b w:val="0"/>
+              </w:rPr>
+              <w:t xml:space="preserve">Voer aantal </w:t>
+            </w:r>
+            <w:r>
+              <w:rPr>
+                <w:b w:val="0"/>
+              </w:rPr>
+              <w:t>=3 in en klik op ‘Aan winkelmand toevoegen’</w:t>
+            </w:r>
+          </w:p>
+        </w:tc>
+        <w:tc>
+          <w:tcPr>
+            <w:tcW w:w="3023" w:type="dxa"/>
+          </w:tcPr>
+          <w:p>
+            <w:pPr>
+              <w:cnfStyle w:val="000000100000" w:firstRow="0" w:lastRow="0" w:firstColumn="0" w:lastColumn="0" w:oddVBand="0" w:evenVBand="0" w:oddHBand="1" w:evenHBand="0" w:firstRowFirstColumn="0" w:firstRowLastColumn="0" w:lastRowFirstColumn="0" w:lastRowLastColumn="0"/>
+            </w:pPr>
+            <w:r>
+              <w:t>Product wordt met het gegeven aantal toegevoegd</w:t>
+            </w:r>
+          </w:p>
+        </w:tc>
+        <w:tc>
+          <w:tcPr>
+            <w:tcW w:w="2268" w:type="dxa"/>
+          </w:tcPr>
+          <w:p>
+            <w:pPr>
+              <w:cnfStyle w:val="000000100000" w:firstRow="0" w:lastRow="0" w:firstColumn="0" w:lastColumn="0" w:oddVBand="0" w:evenVBand="0" w:oddHBand="1" w:evenHBand="0" w:firstRowFirstColumn="0" w:firstRowLastColumn="0" w:lastRowFirstColumn="0" w:lastRowLastColumn="0"/>
+            </w:pPr>
+            <w:r>
+              <w:t>Zoals verwacht</w:t>
+            </w:r>
+          </w:p>
+        </w:tc>
+        <w:tc>
+          <w:tcPr>
+            <w:tcW w:w="1843" w:type="dxa"/>
+          </w:tcPr>
+          <w:p>
+            <w:pPr>
+              <w:cnfStyle w:val="000000100000" w:firstRow="0" w:lastRow="0" w:firstColumn="0" w:lastColumn="0" w:oddVBand="0" w:evenVBand="0" w:oddHBand="1" w:evenHBand="0" w:firstRowFirstColumn="0" w:firstRowLastColumn="0" w:lastRowFirstColumn="0" w:lastRowLastColumn="0"/>
+            </w:pPr>
+            <w:r>
+              <w:t>Succes</w:t>
+            </w:r>
+          </w:p>
+        </w:tc>
+        <w:tc>
+          <w:tcPr>
+            <w:tcW w:w="1701" w:type="dxa"/>
+          </w:tcPr>
+          <w:p>
+            <w:pPr>
+              <w:cnfStyle w:val="000000100000" w:firstRow="0" w:lastRow="0" w:firstColumn="0" w:lastColumn="0" w:oddVBand="0" w:evenVBand="0" w:oddHBand="1" w:evenHBand="0" w:firstRowFirstColumn="0" w:firstRowLastColumn="0" w:lastRowFirstColumn="0" w:lastRowLastColumn="0"/>
+            </w:pPr>
+          </w:p>
+        </w:tc>
+        <w:tc>
+          <w:tcPr>
+            <w:tcW w:w="1716" w:type="dxa"/>
+          </w:tcPr>
+          <w:p>
+            <w:pPr>
+              <w:cnfStyle w:val="000000100000" w:firstRow="0" w:lastRow="0" w:firstColumn="0" w:lastColumn="0" w:oddVBand="0" w:evenVBand="0" w:oddHBand="1" w:evenHBand="0" w:firstRowFirstColumn="0" w:firstRowLastColumn="0" w:lastRowFirstColumn="0" w:lastRowLastColumn="0"/>
+            </w:pPr>
+          </w:p>
+        </w:tc>
+      </w:tr>
+      <w:tr>
+        <w:trPr>
+          <w:trHeight w:val="349"/>
+        </w:trPr>
+        <w:tc>
+          <w:tcPr>
+            <w:cnfStyle w:val="001000000000" w:firstRow="0" w:lastRow="0" w:firstColumn="1" w:lastColumn="0" w:oddVBand="0" w:evenVBand="0" w:oddHBand="0" w:evenHBand="0" w:firstRowFirstColumn="0" w:firstRowLastColumn="0" w:lastRowFirstColumn="0" w:lastRowLastColumn="0"/>
+            <w:tcW w:w="3351" w:type="dxa"/>
+          </w:tcPr>
+          <w:p>
+            <w:pPr>
+              <w:rPr>
+                <w:b w:val="0"/>
+              </w:rPr>
+            </w:pPr>
+            <w:r>
+              <w:rPr>
+                <w:b w:val="0"/>
+              </w:rPr>
+              <w:t>Voer aantal =0 in en klik op ‘Aan winkelmand toevoegen’</w:t>
+            </w:r>
+          </w:p>
+        </w:tc>
+        <w:tc>
+          <w:tcPr>
+            <w:tcW w:w="3023" w:type="dxa"/>
+          </w:tcPr>
+          <w:p>
+            <w:pPr>
+              <w:cnfStyle w:val="000000000000" w:firstRow="0" w:lastRow="0" w:firstColumn="0" w:lastColumn="0" w:oddVBand="0" w:evenVBand="0" w:oddHBand="0" w:evenHBand="0" w:firstRowFirstColumn="0" w:firstRowLastColumn="0" w:lastRowFirstColumn="0" w:lastRowLastColumn="0"/>
+            </w:pPr>
+            <w:r>
+              <w:t xml:space="preserve">Product wordt niet toegevoegd en er komt een melding dat je toevoeging niet </w:t>
+            </w:r>
+            <w:r>
+              <w:t xml:space="preserve">minder dan 1 </w:t>
+            </w:r>
+            <w:r>
+              <w:t>kan zijn</w:t>
+            </w:r>
+          </w:p>
+        </w:tc>
+        <w:tc>
+          <w:tcPr>
+            <w:tcW w:w="2268" w:type="dxa"/>
+          </w:tcPr>
+          <w:p>
+            <w:pPr>
+              <w:cnfStyle w:val="000000000000" w:firstRow="0" w:lastRow="0" w:firstColumn="0" w:lastColumn="0" w:oddVBand="0" w:evenVBand="0" w:oddHBand="0" w:evenHBand="0" w:firstRowFirstColumn="0" w:firstRowLastColumn="0" w:lastRowFirstColumn="0" w:lastRowLastColumn="0"/>
+            </w:pPr>
+            <w:r>
+              <w:t>Zoals verwacht</w:t>
+            </w:r>
+          </w:p>
+        </w:tc>
+        <w:tc>
+          <w:tcPr>
+            <w:tcW w:w="1843" w:type="dxa"/>
+          </w:tcPr>
+          <w:p>
+            <w:pPr>
+              <w:cnfStyle w:val="000000000000" w:firstRow="0" w:lastRow="0" w:firstColumn="0" w:lastColumn="0" w:oddVBand="0" w:evenVBand="0" w:oddHBand="0" w:evenHBand="0" w:firstRowFirstColumn="0" w:firstRowLastColumn="0" w:lastRowFirstColumn="0" w:lastRowLastColumn="0"/>
+            </w:pPr>
+            <w:r>
+              <w:t>Succes</w:t>
+            </w:r>
+          </w:p>
+        </w:tc>
+        <w:tc>
+          <w:tcPr>
+            <w:tcW w:w="1701" w:type="dxa"/>
+          </w:tcPr>
+          <w:p>
+            <w:pPr>
+              <w:cnfStyle w:val="000000000000" w:firstRow="0" w:lastRow="0" w:firstColumn="0" w:lastColumn="0" w:oddVBand="0" w:evenVBand="0" w:oddHBand="0" w:evenHBand="0" w:firstRowFirstColumn="0" w:firstRowLastColumn="0" w:lastRowFirstColumn="0" w:lastRowLastColumn="0"/>
+            </w:pPr>
+          </w:p>
+        </w:tc>
+        <w:tc>
+          <w:tcPr>
+            <w:tcW w:w="1716" w:type="dxa"/>
+          </w:tcPr>
+          <w:p>
+            <w:pPr>
+              <w:cnfStyle w:val="000000000000" w:firstRow="0" w:lastRow="0" w:firstColumn="0" w:lastColumn="0" w:oddVBand="0" w:evenVBand="0" w:oddHBand="0" w:evenHBand="0" w:firstRowFirstColumn="0" w:firstRowLastColumn="0" w:lastRowFirstColumn="0" w:lastRowLastColumn="0"/>
+            </w:pPr>
+          </w:p>
+        </w:tc>
+      </w:tr>
+      <w:tr>
+        <w:trPr>
+          <w:cnfStyle w:val="000000100000" w:firstRow="0" w:lastRow="0" w:firstColumn="0" w:lastColumn="0" w:oddVBand="0" w:evenVBand="0" w:oddHBand="1" w:evenHBand="0" w:firstRowFirstColumn="0" w:firstRowLastColumn="0" w:lastRowFirstColumn="0" w:lastRowLastColumn="0"/>
+          <w:trHeight w:val="349"/>
+        </w:trPr>
+        <w:tc>
+          <w:tcPr>
+            <w:cnfStyle w:val="001000000000" w:firstRow="0" w:lastRow="0" w:firstColumn="1" w:lastColumn="0" w:oddVBand="0" w:evenVBand="0" w:oddHBand="0" w:evenHBand="0" w:firstRowFirstColumn="0" w:firstRowLastColumn="0" w:lastRowFirstColumn="0" w:lastRowLastColumn="0"/>
+            <w:tcW w:w="3351" w:type="dxa"/>
+          </w:tcPr>
+          <w:p>
+            <w:pPr>
+              <w:rPr>
+                <w:bCs w:val="0"/>
+              </w:rPr>
+            </w:pPr>
+            <w:r>
+              <w:rPr>
+                <w:b w:val="0"/>
+              </w:rPr>
+              <w:t>Voer aantal = -2 in en klik op ‘Aan winkelmand toevoegen</w:t>
+            </w:r>
+            <w:r>
+              <w:t>’</w:t>
+            </w:r>
+          </w:p>
+        </w:tc>
+        <w:tc>
+          <w:tcPr>
+            <w:tcW w:w="3023" w:type="dxa"/>
+          </w:tcPr>
+          <w:p>
+            <w:pPr>
+              <w:cnfStyle w:val="000000100000" w:firstRow="0" w:lastRow="0" w:firstColumn="0" w:lastColumn="0" w:oddVBand="0" w:evenVBand="0" w:oddHBand="1" w:evenHBand="0" w:firstRowFirstColumn="0" w:firstRowLastColumn="0" w:lastRowFirstColumn="0" w:lastRowLastColumn="0"/>
+            </w:pPr>
+            <w:r>
+              <w:t>Product wordt niet toegevoegd en er komt een melding dat je toevoeging niet minder dan 1 kan zijn.</w:t>
+            </w:r>
+          </w:p>
+        </w:tc>
+        <w:tc>
+          <w:tcPr>
+            <w:tcW w:w="2268" w:type="dxa"/>
+          </w:tcPr>
+          <w:p>
+            <w:pPr>
+              <w:cnfStyle w:val="000000100000" w:firstRow="0" w:lastRow="0" w:firstColumn="0" w:lastColumn="0" w:oddVBand="0" w:evenVBand="0" w:oddHBand="1" w:evenHBand="0" w:firstRowFirstColumn="0" w:firstRowLastColumn="0" w:lastRowFirstColumn="0" w:lastRowLastColumn="0"/>
+            </w:pPr>
+            <w:r>
+              <w:t>Zoals verwacht</w:t>
+            </w:r>
+          </w:p>
+        </w:tc>
+        <w:tc>
+          <w:tcPr>
+            <w:tcW w:w="1843" w:type="dxa"/>
+          </w:tcPr>
+          <w:p>
+            <w:pPr>
+              <w:cnfStyle w:val="000000100000" w:firstRow="0" w:lastRow="0" w:firstColumn="0" w:lastColumn="0" w:oddVBand="0" w:evenVBand="0" w:oddHBand="1" w:evenHBand="0" w:firstRowFirstColumn="0" w:firstRowLastColumn="0" w:lastRowFirstColumn="0" w:lastRowLastColumn="0"/>
+            </w:pPr>
+            <w:r>
+              <w:t>Succes</w:t>
+            </w:r>
+          </w:p>
+        </w:tc>
+        <w:tc>
+          <w:tcPr>
+            <w:tcW w:w="1701" w:type="dxa"/>
+          </w:tcPr>
+          <w:p>
+            <w:pPr>
+              <w:cnfStyle w:val="000000100000" w:firstRow="0" w:lastRow="0" w:firstColumn="0" w:lastColumn="0" w:oddVBand="0" w:evenVBand="0" w:oddHBand="1" w:evenHBand="0" w:firstRowFirstColumn="0" w:firstRowLastColumn="0" w:lastRowFirstColumn="0" w:lastRowLastColumn="0"/>
+            </w:pPr>
+          </w:p>
+        </w:tc>
+        <w:tc>
+          <w:tcPr>
+            <w:tcW w:w="1716" w:type="dxa"/>
+          </w:tcPr>
+          <w:p>
+            <w:pPr>
+              <w:cnfStyle w:val="000000100000" w:firstRow="0" w:lastRow="0" w:firstColumn="0" w:lastColumn="0" w:oddVBand="0" w:evenVBand="0" w:oddHBand="1" w:evenHBand="0" w:firstRowFirstColumn="0" w:firstRowLastColumn="0" w:lastRowFirstColumn="0" w:lastRowLastColumn="0"/>
+            </w:pPr>
+          </w:p>
+        </w:tc>
+      </w:tr>
+      <w:tr>
+        <w:trPr>
+          <w:trHeight w:val="349"/>
+        </w:trPr>
+        <w:tc>
+          <w:tcPr>
+            <w:cnfStyle w:val="001000000000" w:firstRow="0" w:lastRow="0" w:firstColumn="1" w:lastColumn="0" w:oddVBand="0" w:evenVBand="0" w:oddHBand="0" w:evenHBand="0" w:firstRowFirstColumn="0" w:firstRowLastColumn="0" w:lastRowFirstColumn="0" w:lastRowLastColumn="0"/>
+            <w:tcW w:w="3351" w:type="dxa"/>
+          </w:tcPr>
+          <w:p>
+            <w:pPr>
+              <w:rPr>
+                <w:b w:val="0"/>
+              </w:rPr>
+            </w:pPr>
+            <w:r>
+              <w:rPr>
+                <w:b w:val="0"/>
+              </w:rPr>
+              <w:t>Voer</w:t>
+            </w:r>
+            <w:r>
+              <w:rPr>
+                <w:b w:val="0"/>
+              </w:rPr>
+              <w:t xml:space="preserve"> geen aantal in en klik op ‘Aan winkelmand toevoegen’</w:t>
+            </w:r>
+          </w:p>
+        </w:tc>
+        <w:tc>
+          <w:tcPr>
+            <w:tcW w:w="3023" w:type="dxa"/>
+          </w:tcPr>
+          <w:p>
+            <w:pPr>
+              <w:cnfStyle w:val="000000000000" w:firstRow="0" w:lastRow="0" w:firstColumn="0" w:lastColumn="0" w:oddVBand="0" w:evenVBand="0" w:oddHBand="0" w:evenHBand="0" w:firstRowFirstColumn="0" w:firstRowLastColumn="0" w:lastRowFirstColumn="0" w:lastRowLastColumn="0"/>
+            </w:pPr>
+            <w:r>
+              <w:t>Product wordt niet toegevoegd en er komt ene melding dat je toevoeging niet minder dan 1 kan zijn.</w:t>
+            </w:r>
+          </w:p>
+        </w:tc>
+        <w:tc>
+          <w:tcPr>
+            <w:tcW w:w="2268" w:type="dxa"/>
+          </w:tcPr>
+          <w:p>
+            <w:pPr>
+              <w:cnfStyle w:val="000000000000" w:firstRow="0" w:lastRow="0" w:firstColumn="0" w:lastColumn="0" w:oddVBand="0" w:evenVBand="0" w:oddHBand="0" w:evenHBand="0" w:firstRowFirstColumn="0" w:firstRowLastColumn="0" w:lastRowFirstColumn="0" w:lastRowLastColumn="0"/>
+            </w:pPr>
+            <w:r>
+              <w:t>Zoals verwacht</w:t>
+            </w:r>
+          </w:p>
+        </w:tc>
+        <w:tc>
+          <w:tcPr>
+            <w:tcW w:w="1843" w:type="dxa"/>
+          </w:tcPr>
+          <w:p>
+            <w:pPr>
+              <w:cnfStyle w:val="000000000000" w:firstRow="0" w:lastRow="0" w:firstColumn="0" w:lastColumn="0" w:oddVBand="0" w:evenVBand="0" w:oddHBand="0" w:evenHBand="0" w:firstRowFirstColumn="0" w:firstRowLastColumn="0" w:lastRowFirstColumn="0" w:lastRowLastColumn="0"/>
+            </w:pPr>
+            <w:r>
+              <w:t>Succes</w:t>
+            </w:r>
+          </w:p>
+        </w:tc>
+        <w:tc>
+          <w:tcPr>
+            <w:tcW w:w="1701" w:type="dxa"/>
+          </w:tcPr>
+          <w:p>
+            <w:pPr>
+              <w:cnfStyle w:val="000000000000" w:firstRow="0" w:lastRow="0" w:firstColumn="0" w:lastColumn="0" w:oddVBand="0" w:evenVBand="0" w:oddHBand="0" w:evenHBand="0" w:firstRowFirstColumn="0" w:firstRowLastColumn="0" w:lastRowFirstColumn="0" w:lastRowLastColumn="0"/>
+            </w:pPr>
+            <w:r>
+              <w:t xml:space="preserve">Kan worden verbeterd: De melding direct op de </w:t>
+            </w:r>
+            <w:r>
+              <w:t xml:space="preserve">pagina weergeven </w:t>
+            </w:r>
+            <w:proofErr w:type="spellStart"/>
+            <w:r>
+              <w:t>ipv</w:t>
+            </w:r>
+            <w:proofErr w:type="spellEnd"/>
+            <w:r>
+              <w:t xml:space="preserve"> pas in de winkelwagen</w:t>
+            </w:r>
+          </w:p>
+        </w:tc>
+        <w:tc>
+          <w:tcPr>
+            <w:tcW w:w="1716" w:type="dxa"/>
+          </w:tcPr>
+          <w:p>
+            <w:pPr>
+              <w:cnfStyle w:val="000000000000" w:firstRow="0" w:lastRow="0" w:firstColumn="0" w:lastColumn="0" w:oddVBand="0" w:evenVBand="0" w:oddHBand="0" w:evenHBand="0" w:firstRowFirstColumn="0" w:firstRowLastColumn="0" w:lastRowFirstColumn="0" w:lastRowLastColumn="0"/>
             </w:pPr>
           </w:p>
         </w:tc>
       </w:tr>
     </w:tbl>
     <w:p>
+      <w:pPr>
+        <w:rPr>
+          <w:i/>
+        </w:rPr>
+      </w:pPr>
+    </w:p>
+    <w:p>
+      <w:pPr>
+        <w:rPr>
+          <w:i/>
+        </w:rPr>
+      </w:pPr>
+      <w:r>
+        <w:rPr>
+          <w:i/>
+        </w:rPr>
+        <w:br w:type="page"/>
+      </w:r>
+    </w:p>
+    <w:p>
+      <w:pPr>
+        <w:pStyle w:val="Lijstalinea"/>
+        <w:numPr>
+          <w:ilvl w:val="0"/>
+          <w:numId w:val="2"/>
+        </w:numPr>
+      </w:pPr>
+      <w:r>
+        <w:lastRenderedPageBreak/>
+        <w:t>U</w:t>
+      </w:r>
       <w:bookmarkStart w:id="0" w:name="_GoBack"/>
       <w:bookmarkEnd w:id="0"/>
+      <w:r>
+        <w:t>se Case:</w:t>
+      </w:r>
+      <w:r>
+        <w:tab/>
+      </w:r>
+      <w:r>
+        <w:rPr>
+          <w:i/>
+        </w:rPr>
+        <w:t>Bekijken van foto’s en video’s op artikelpagina</w:t>
+      </w:r>
     </w:p>
+    <w:p>
+      <w:pPr>
+        <w:pStyle w:val="Lijstalinea"/>
+        <w:ind w:left="1068"/>
+        <w:rPr>
+          <w:i/>
+        </w:rPr>
+      </w:pPr>
+      <w:r>
+        <w:t>Actor:</w:t>
+      </w:r>
+      <w:r>
+        <w:tab/>
+      </w:r>
+      <w:r>
+        <w:rPr>
+          <w:i/>
+        </w:rPr>
+        <w:t>Klan</w:t>
+      </w:r>
+      <w:r>
+        <w:rPr>
+          <w:i/>
+        </w:rPr>
+        <w:t>t</w:t>
+      </w:r>
+    </w:p>
+    <w:p>
+      <w:pPr>
+        <w:rPr>
+          <w:i/>
+        </w:rPr>
+      </w:pPr>
+      <w:r>
+        <w:t>Getest door:</w:t>
+      </w:r>
+      <w:r>
+        <w:tab/>
+      </w:r>
+      <w:r>
+        <w:rPr>
+          <w:i/>
+        </w:rPr>
+        <w:t>Diederik e</w:t>
+      </w:r>
+      <w:r>
+        <w:rPr>
+          <w:i/>
+        </w:rPr>
+        <w:t xml:space="preserve">n </w:t>
+      </w:r>
+    </w:p>
+    <w:p>
+      <w:pPr>
+        <w:rPr>
+          <w:i/>
+        </w:rPr>
+      </w:pPr>
+      <w:r>
+        <w:t>Datum:</w:t>
+      </w:r>
+      <w:r>
+        <w:tab/>
+      </w:r>
+      <w:r>
+        <w:tab/>
+      </w:r>
+      <w:r>
+        <w:rPr>
+          <w:i/>
+        </w:rPr>
+        <w:t>20</w:t>
+      </w:r>
+      <w:r>
+        <w:rPr>
+          <w:i/>
+        </w:rPr>
+        <w:t>-11-2018</w:t>
+      </w:r>
+    </w:p>
+    <w:tbl>
+      <w:tblPr>
+        <w:tblStyle w:val="Rastertabel4-Accent1"/>
+        <w:tblW w:w="13902" w:type="dxa"/>
+        <w:tblLook w:val="04A0" w:firstRow="1" w:lastRow="0" w:firstColumn="1" w:lastColumn="0" w:noHBand="0" w:noVBand="1"/>
+      </w:tblPr>
+      <w:tblGrid>
+        <w:gridCol w:w="3351"/>
+        <w:gridCol w:w="3023"/>
+        <w:gridCol w:w="2268"/>
+        <w:gridCol w:w="1843"/>
+        <w:gridCol w:w="1701"/>
+        <w:gridCol w:w="1716"/>
+      </w:tblGrid>
+      <w:tr>
+        <w:trPr>
+          <w:cnfStyle w:val="100000000000" w:firstRow="1" w:lastRow="0" w:firstColumn="0" w:lastColumn="0" w:oddVBand="0" w:evenVBand="0" w:oddHBand="0" w:evenHBand="0" w:firstRowFirstColumn="0" w:firstRowLastColumn="0" w:lastRowFirstColumn="0" w:lastRowLastColumn="0"/>
+          <w:trHeight w:val="349"/>
+        </w:trPr>
+        <w:tc>
+          <w:tcPr>
+            <w:cnfStyle w:val="001000000000" w:firstRow="0" w:lastRow="0" w:firstColumn="1" w:lastColumn="0" w:oddVBand="0" w:evenVBand="0" w:oddHBand="0" w:evenHBand="0" w:firstRowFirstColumn="0" w:firstRowLastColumn="0" w:lastRowFirstColumn="0" w:lastRowLastColumn="0"/>
+            <w:tcW w:w="3351" w:type="dxa"/>
+          </w:tcPr>
+          <w:p>
+            <w:pPr>
+              <w:rPr>
+                <w:b w:val="0"/>
+              </w:rPr>
+            </w:pPr>
+            <w:r>
+              <w:rPr>
+                <w:b w:val="0"/>
+              </w:rPr>
+              <w:t>Testscenario</w:t>
+            </w:r>
+          </w:p>
+        </w:tc>
+        <w:tc>
+          <w:tcPr>
+            <w:tcW w:w="3023" w:type="dxa"/>
+          </w:tcPr>
+          <w:p>
+            <w:pPr>
+              <w:cnfStyle w:val="100000000000" w:firstRow="1" w:lastRow="0" w:firstColumn="0" w:lastColumn="0" w:oddVBand="0" w:evenVBand="0" w:oddHBand="0" w:evenHBand="0" w:firstRowFirstColumn="0" w:firstRowLastColumn="0" w:lastRowFirstColumn="0" w:lastRowLastColumn="0"/>
+              <w:rPr>
+                <w:b w:val="0"/>
+              </w:rPr>
+            </w:pPr>
+            <w:r>
+              <w:rPr>
+                <w:b w:val="0"/>
+              </w:rPr>
+              <w:t>Verwachte Resultaat</w:t>
+            </w:r>
+          </w:p>
+        </w:tc>
+        <w:tc>
+          <w:tcPr>
+            <w:tcW w:w="2268" w:type="dxa"/>
+          </w:tcPr>
+          <w:p>
+            <w:pPr>
+              <w:cnfStyle w:val="100000000000" w:firstRow="1" w:lastRow="0" w:firstColumn="0" w:lastColumn="0" w:oddVBand="0" w:evenVBand="0" w:oddHBand="0" w:evenHBand="0" w:firstRowFirstColumn="0" w:firstRowLastColumn="0" w:lastRowFirstColumn="0" w:lastRowLastColumn="0"/>
+              <w:rPr>
+                <w:b w:val="0"/>
+              </w:rPr>
+            </w:pPr>
+            <w:r>
+              <w:rPr>
+                <w:b w:val="0"/>
+              </w:rPr>
+              <w:t>Gekregen Resultaat</w:t>
+            </w:r>
+          </w:p>
+        </w:tc>
+        <w:tc>
+          <w:tcPr>
+            <w:tcW w:w="1843" w:type="dxa"/>
+          </w:tcPr>
+          <w:p>
+            <w:pPr>
+              <w:cnfStyle w:val="100000000000" w:firstRow="1" w:lastRow="0" w:firstColumn="0" w:lastColumn="0" w:oddVBand="0" w:evenVBand="0" w:oddHBand="0" w:evenHBand="0" w:firstRowFirstColumn="0" w:firstRowLastColumn="0" w:lastRowFirstColumn="0" w:lastRowLastColumn="0"/>
+              <w:rPr>
+                <w:b w:val="0"/>
+              </w:rPr>
+            </w:pPr>
+            <w:r>
+              <w:rPr>
+                <w:b w:val="0"/>
+              </w:rPr>
+              <w:t>Succes/Faal</w:t>
+            </w:r>
+          </w:p>
+        </w:tc>
+        <w:tc>
+          <w:tcPr>
+            <w:tcW w:w="1701" w:type="dxa"/>
+          </w:tcPr>
+          <w:p>
+            <w:pPr>
+              <w:cnfStyle w:val="100000000000" w:firstRow="1" w:lastRow="0" w:firstColumn="0" w:lastColumn="0" w:oddVBand="0" w:evenVBand="0" w:oddHBand="0" w:evenHBand="0" w:firstRowFirstColumn="0" w:firstRowLastColumn="0" w:lastRowFirstColumn="0" w:lastRowLastColumn="0"/>
+              <w:rPr>
+                <w:b w:val="0"/>
+              </w:rPr>
+            </w:pPr>
+            <w:r>
+              <w:rPr>
+                <w:b w:val="0"/>
+              </w:rPr>
+              <w:t>Opmerking</w:t>
+            </w:r>
+          </w:p>
+        </w:tc>
+        <w:tc>
+          <w:tcPr>
+            <w:tcW w:w="1716" w:type="dxa"/>
+          </w:tcPr>
+          <w:p>
+            <w:pPr>
+              <w:cnfStyle w:val="100000000000" w:firstRow="1" w:lastRow="0" w:firstColumn="0" w:lastColumn="0" w:oddVBand="0" w:evenVBand="0" w:oddHBand="0" w:evenHBand="0" w:firstRowFirstColumn="0" w:firstRowLastColumn="0" w:lastRowFirstColumn="0" w:lastRowLastColumn="0"/>
+              <w:rPr>
+                <w:b w:val="0"/>
+              </w:rPr>
+            </w:pPr>
+            <w:r>
+              <w:rPr>
+                <w:b w:val="0"/>
+              </w:rPr>
+              <w:t>Verbeterd</w:t>
+            </w:r>
+          </w:p>
+        </w:tc>
+      </w:tr>
+      <w:tr>
+        <w:trPr>
+          <w:cnfStyle w:val="000000100000" w:firstRow="0" w:lastRow="0" w:firstColumn="0" w:lastColumn="0" w:oddVBand="0" w:evenVBand="0" w:oddHBand="1" w:evenHBand="0" w:firstRowFirstColumn="0" w:firstRowLastColumn="0" w:lastRowFirstColumn="0" w:lastRowLastColumn="0"/>
+          <w:trHeight w:val="349"/>
+        </w:trPr>
+        <w:tc>
+          <w:tcPr>
+            <w:cnfStyle w:val="001000000000" w:firstRow="0" w:lastRow="0" w:firstColumn="1" w:lastColumn="0" w:oddVBand="0" w:evenVBand="0" w:oddHBand="0" w:evenHBand="0" w:firstRowFirstColumn="0" w:firstRowLastColumn="0" w:lastRowFirstColumn="0" w:lastRowLastColumn="0"/>
+            <w:tcW w:w="3351" w:type="dxa"/>
+          </w:tcPr>
+          <w:p>
+            <w:pPr>
+              <w:rPr>
+                <w:b w:val="0"/>
+              </w:rPr>
+            </w:pPr>
+            <w:r>
+              <w:rPr>
+                <w:b w:val="0"/>
+              </w:rPr>
+              <w:t>Je komt op de artikelpagina</w:t>
+            </w:r>
+          </w:p>
+        </w:tc>
+        <w:tc>
+          <w:tcPr>
+            <w:tcW w:w="3023" w:type="dxa"/>
+          </w:tcPr>
+          <w:p>
+            <w:pPr>
+              <w:cnfStyle w:val="000000100000" w:firstRow="0" w:lastRow="0" w:firstColumn="0" w:lastColumn="0" w:oddVBand="0" w:evenVBand="0" w:oddHBand="1" w:evenHBand="0" w:firstRowFirstColumn="0" w:firstRowLastColumn="0" w:lastRowFirstColumn="0" w:lastRowLastColumn="0"/>
+            </w:pPr>
+            <w:r>
+              <w:t>Er verschijnt op de artikelpagina een slideshow als hoofdfoto</w:t>
+            </w:r>
+          </w:p>
+        </w:tc>
+        <w:tc>
+          <w:tcPr>
+            <w:tcW w:w="2268" w:type="dxa"/>
+          </w:tcPr>
+          <w:p>
+            <w:pPr>
+              <w:cnfStyle w:val="000000100000" w:firstRow="0" w:lastRow="0" w:firstColumn="0" w:lastColumn="0" w:oddVBand="0" w:evenVBand="0" w:oddHBand="1" w:evenHBand="0" w:firstRowFirstColumn="0" w:firstRowLastColumn="0" w:lastRowFirstColumn="0" w:lastRowLastColumn="0"/>
+            </w:pPr>
+            <w:r>
+              <w:t>Zoals verwacht</w:t>
+            </w:r>
+          </w:p>
+        </w:tc>
+        <w:tc>
+          <w:tcPr>
+            <w:tcW w:w="1843" w:type="dxa"/>
+          </w:tcPr>
+          <w:p>
+            <w:pPr>
+              <w:cnfStyle w:val="000000100000" w:firstRow="0" w:lastRow="0" w:firstColumn="0" w:lastColumn="0" w:oddVBand="0" w:evenVBand="0" w:oddHBand="1" w:evenHBand="0" w:firstRowFirstColumn="0" w:firstRowLastColumn="0" w:lastRowFirstColumn="0" w:lastRowLastColumn="0"/>
+            </w:pPr>
+            <w:r>
+              <w:t>Succes</w:t>
+            </w:r>
+          </w:p>
+        </w:tc>
+        <w:tc>
+          <w:tcPr>
+            <w:tcW w:w="1701" w:type="dxa"/>
+          </w:tcPr>
+          <w:p>
+            <w:pPr>
+              <w:cnfStyle w:val="000000100000" w:firstRow="0" w:lastRow="0" w:firstColumn="0" w:lastColumn="0" w:oddVBand="0" w:evenVBand="0" w:oddHBand="1" w:evenHBand="0" w:firstRowFirstColumn="0" w:firstRowLastColumn="0" w:lastRowFirstColumn="0" w:lastRowLastColumn="0"/>
+            </w:pPr>
+          </w:p>
+        </w:tc>
+        <w:tc>
+          <w:tcPr>
+            <w:tcW w:w="1716" w:type="dxa"/>
+          </w:tcPr>
+          <w:p>
+            <w:pPr>
+              <w:cnfStyle w:val="000000100000" w:firstRow="0" w:lastRow="0" w:firstColumn="0" w:lastColumn="0" w:oddVBand="0" w:evenVBand="0" w:oddHBand="1" w:evenHBand="0" w:firstRowFirstColumn="0" w:firstRowLastColumn="0" w:lastRowFirstColumn="0" w:lastRowLastColumn="0"/>
+            </w:pPr>
+          </w:p>
+        </w:tc>
+      </w:tr>
+      <w:tr>
+        <w:trPr>
+          <w:trHeight w:val="349"/>
+        </w:trPr>
+        <w:tc>
+          <w:tcPr>
+            <w:cnfStyle w:val="001000000000" w:firstRow="0" w:lastRow="0" w:firstColumn="1" w:lastColumn="0" w:oddVBand="0" w:evenVBand="0" w:oddHBand="0" w:evenHBand="0" w:firstRowFirstColumn="0" w:firstRowLastColumn="0" w:lastRowFirstColumn="0" w:lastRowLastColumn="0"/>
+            <w:tcW w:w="3351" w:type="dxa"/>
+          </w:tcPr>
+          <w:p>
+            <w:pPr>
+              <w:rPr>
+                <w:b w:val="0"/>
+              </w:rPr>
+            </w:pPr>
+            <w:r>
+              <w:rPr>
+                <w:b w:val="0"/>
+              </w:rPr>
+              <w:t>Je klikt op de pijlen van de slideshow</w:t>
+            </w:r>
+          </w:p>
+        </w:tc>
+        <w:tc>
+          <w:tcPr>
+            <w:tcW w:w="3023" w:type="dxa"/>
+          </w:tcPr>
+          <w:p>
+            <w:pPr>
+              <w:cnfStyle w:val="000000000000" w:firstRow="0" w:lastRow="0" w:firstColumn="0" w:lastColumn="0" w:oddVBand="0" w:evenVBand="0" w:oddHBand="0" w:evenHBand="0" w:firstRowFirstColumn="0" w:firstRowLastColumn="0" w:lastRowFirstColumn="0" w:lastRowLastColumn="0"/>
+            </w:pPr>
+            <w:r>
+              <w:t>De foto aan de kant van de pijl komt naar voren</w:t>
+            </w:r>
+          </w:p>
+        </w:tc>
+        <w:tc>
+          <w:tcPr>
+            <w:tcW w:w="2268" w:type="dxa"/>
+          </w:tcPr>
+          <w:p>
+            <w:pPr>
+              <w:cnfStyle w:val="000000000000" w:firstRow="0" w:lastRow="0" w:firstColumn="0" w:lastColumn="0" w:oddVBand="0" w:evenVBand="0" w:oddHBand="0" w:evenHBand="0" w:firstRowFirstColumn="0" w:firstRowLastColumn="0" w:lastRowFirstColumn="0" w:lastRowLastColumn="0"/>
+            </w:pPr>
+            <w:r>
+              <w:t>Zoals verwacht</w:t>
+            </w:r>
+          </w:p>
+        </w:tc>
+        <w:tc>
+          <w:tcPr>
+            <w:tcW w:w="1843" w:type="dxa"/>
+          </w:tcPr>
+          <w:p>
+            <w:pPr>
+              <w:cnfStyle w:val="000000000000" w:firstRow="0" w:lastRow="0" w:firstColumn="0" w:lastColumn="0" w:oddVBand="0" w:evenVBand="0" w:oddHBand="0" w:evenHBand="0" w:firstRowFirstColumn="0" w:firstRowLastColumn="0" w:lastRowFirstColumn="0" w:lastRowLastColumn="0"/>
+            </w:pPr>
+            <w:r>
+              <w:t>Succes</w:t>
+            </w:r>
+          </w:p>
+        </w:tc>
+        <w:tc>
+          <w:tcPr>
+            <w:tcW w:w="1701" w:type="dxa"/>
+          </w:tcPr>
+          <w:p>
+            <w:pPr>
+              <w:cnfStyle w:val="000000000000" w:firstRow="0" w:lastRow="0" w:firstColumn="0" w:lastColumn="0" w:oddVBand="0" w:evenVBand="0" w:oddHBand="0" w:evenHBand="0" w:firstRowFirstColumn="0" w:firstRowLastColumn="0" w:lastRowFirstColumn="0" w:lastRowLastColumn="0"/>
+            </w:pPr>
+            <w:r>
+              <w:t xml:space="preserve">De kleur moet als je er over heen gaan nog wel even iets donkerder worden. (Zoals in de </w:t>
+            </w:r>
+            <w:proofErr w:type="spellStart"/>
+            <w:r>
+              <w:t>navbar</w:t>
+            </w:r>
+            <w:proofErr w:type="spellEnd"/>
+            <w:r>
+              <w:t>)</w:t>
+            </w:r>
+          </w:p>
+        </w:tc>
+        <w:tc>
+          <w:tcPr>
+            <w:tcW w:w="1716" w:type="dxa"/>
+          </w:tcPr>
+          <w:p>
+            <w:pPr>
+              <w:cnfStyle w:val="000000000000" w:firstRow="0" w:lastRow="0" w:firstColumn="0" w:lastColumn="0" w:oddVBand="0" w:evenVBand="0" w:oddHBand="0" w:evenHBand="0" w:firstRowFirstColumn="0" w:firstRowLastColumn="0" w:lastRowFirstColumn="0" w:lastRowLastColumn="0"/>
+            </w:pPr>
+          </w:p>
+        </w:tc>
+      </w:tr>
+      <w:tr>
+        <w:trPr>
+          <w:cnfStyle w:val="000000100000" w:firstRow="0" w:lastRow="0" w:firstColumn="0" w:lastColumn="0" w:oddVBand="0" w:evenVBand="0" w:oddHBand="1" w:evenHBand="0" w:firstRowFirstColumn="0" w:firstRowLastColumn="0" w:lastRowFirstColumn="0" w:lastRowLastColumn="0"/>
+          <w:trHeight w:val="349"/>
+        </w:trPr>
+        <w:tc>
+          <w:tcPr>
+            <w:cnfStyle w:val="001000000000" w:firstRow="0" w:lastRow="0" w:firstColumn="1" w:lastColumn="0" w:oddVBand="0" w:evenVBand="0" w:oddHBand="0" w:evenHBand="0" w:firstRowFirstColumn="0" w:firstRowLastColumn="0" w:lastRowFirstColumn="0" w:lastRowLastColumn="0"/>
+            <w:tcW w:w="3351" w:type="dxa"/>
+          </w:tcPr>
+          <w:p>
+            <w:pPr>
+              <w:rPr>
+                <w:b w:val="0"/>
+                <w:bCs w:val="0"/>
+              </w:rPr>
+            </w:pPr>
+            <w:r>
+              <w:rPr>
+                <w:b w:val="0"/>
+                <w:bCs w:val="0"/>
+              </w:rPr>
+              <w:t>Je klikt op een bolletje onderaan de foto</w:t>
+            </w:r>
+          </w:p>
+        </w:tc>
+        <w:tc>
+          <w:tcPr>
+            <w:tcW w:w="3023" w:type="dxa"/>
+          </w:tcPr>
+          <w:p>
+            <w:pPr>
+              <w:cnfStyle w:val="000000100000" w:firstRow="0" w:lastRow="0" w:firstColumn="0" w:lastColumn="0" w:oddVBand="0" w:evenVBand="0" w:oddHBand="1" w:evenHBand="0" w:firstRowFirstColumn="0" w:firstRowLastColumn="0" w:lastRowFirstColumn="0" w:lastRowLastColumn="0"/>
+            </w:pPr>
+            <w:r>
+              <w:t>De foto die je aan klikt komt naar voren</w:t>
+            </w:r>
+          </w:p>
+        </w:tc>
+        <w:tc>
+          <w:tcPr>
+            <w:tcW w:w="2268" w:type="dxa"/>
+          </w:tcPr>
+          <w:p>
+            <w:pPr>
+              <w:cnfStyle w:val="000000100000" w:firstRow="0" w:lastRow="0" w:firstColumn="0" w:lastColumn="0" w:oddVBand="0" w:evenVBand="0" w:oddHBand="1" w:evenHBand="0" w:firstRowFirstColumn="0" w:firstRowLastColumn="0" w:lastRowFirstColumn="0" w:lastRowLastColumn="0"/>
+            </w:pPr>
+            <w:r>
+              <w:t>Zoals verwacht</w:t>
+            </w:r>
+          </w:p>
+        </w:tc>
+        <w:tc>
+          <w:tcPr>
+            <w:tcW w:w="1843" w:type="dxa"/>
+          </w:tcPr>
+          <w:p>
+            <w:pPr>
+              <w:cnfStyle w:val="000000100000" w:firstRow="0" w:lastRow="0" w:firstColumn="0" w:lastColumn="0" w:oddVBand="0" w:evenVBand="0" w:oddHBand="1" w:evenHBand="0" w:firstRowFirstColumn="0" w:firstRowLastColumn="0" w:lastRowFirstColumn="0" w:lastRowLastColumn="0"/>
+            </w:pPr>
+            <w:r>
+              <w:t>Succes</w:t>
+            </w:r>
+          </w:p>
+        </w:tc>
+        <w:tc>
+          <w:tcPr>
+            <w:tcW w:w="1701" w:type="dxa"/>
+          </w:tcPr>
+          <w:p>
+            <w:pPr>
+              <w:cnfStyle w:val="000000100000" w:firstRow="0" w:lastRow="0" w:firstColumn="0" w:lastColumn="0" w:oddVBand="0" w:evenVBand="0" w:oddHBand="1" w:evenHBand="0" w:firstRowFirstColumn="0" w:firstRowLastColumn="0" w:lastRowFirstColumn="0" w:lastRowLastColumn="0"/>
+            </w:pPr>
+            <w:r>
+              <w:t>Ook hier moet de kleur nog worden aangepast.</w:t>
+            </w:r>
+          </w:p>
+        </w:tc>
+        <w:tc>
+          <w:tcPr>
+            <w:tcW w:w="1716" w:type="dxa"/>
+          </w:tcPr>
+          <w:p>
+            <w:pPr>
+              <w:cnfStyle w:val="000000100000" w:firstRow="0" w:lastRow="0" w:firstColumn="0" w:lastColumn="0" w:oddVBand="0" w:evenVBand="0" w:oddHBand="1" w:evenHBand="0" w:firstRowFirstColumn="0" w:firstRowLastColumn="0" w:lastRowFirstColumn="0" w:lastRowLastColumn="0"/>
+            </w:pPr>
+          </w:p>
+        </w:tc>
+      </w:tr>
+    </w:tbl>
+    <w:p/>
     <w:sectPr>
       <w:pgSz w:w="16838" w:h="11906" w:orient="landscape"/>
       <w:pgMar w:top="1417" w:right="1417" w:bottom="1417" w:left="1417" w:header="708" w:footer="708" w:gutter="0"/>
@@ -692,11 +2080,103 @@
       </w:pPr>
     </w:lvl>
   </w:abstractNum>
+  <w:abstractNum w:abstractNumId="2" w15:restartNumberingAfterBreak="0">
+    <w:nsid w:val="627B57DD"/>
+    <w:multiLevelType w:val="hybridMultilevel"/>
+    <w:tmpl w:val="696E165C"/>
+    <w:lvl w:ilvl="0" w:tplc="E8A81C20">
+      <w:start w:val="1"/>
+      <w:numFmt w:val="decimal"/>
+      <w:lvlText w:val="%1."/>
+      <w:lvlJc w:val="left"/>
+      <w:pPr>
+        <w:ind w:left="1068" w:hanging="360"/>
+      </w:pPr>
+      <w:rPr>
+        <w:rFonts w:hint="default"/>
+      </w:rPr>
+    </w:lvl>
+    <w:lvl w:ilvl="1" w:tplc="04130019" w:tentative="1">
+      <w:start w:val="1"/>
+      <w:numFmt w:val="lowerLetter"/>
+      <w:lvlText w:val="%2."/>
+      <w:lvlJc w:val="left"/>
+      <w:pPr>
+        <w:ind w:left="1788" w:hanging="360"/>
+      </w:pPr>
+    </w:lvl>
+    <w:lvl w:ilvl="2" w:tplc="0413001B" w:tentative="1">
+      <w:start w:val="1"/>
+      <w:numFmt w:val="lowerRoman"/>
+      <w:lvlText w:val="%3."/>
+      <w:lvlJc w:val="right"/>
+      <w:pPr>
+        <w:ind w:left="2508" w:hanging="180"/>
+      </w:pPr>
+    </w:lvl>
+    <w:lvl w:ilvl="3" w:tplc="0413000F" w:tentative="1">
+      <w:start w:val="1"/>
+      <w:numFmt w:val="decimal"/>
+      <w:lvlText w:val="%4."/>
+      <w:lvlJc w:val="left"/>
+      <w:pPr>
+        <w:ind w:left="3228" w:hanging="360"/>
+      </w:pPr>
+    </w:lvl>
+    <w:lvl w:ilvl="4" w:tplc="04130019" w:tentative="1">
+      <w:start w:val="1"/>
+      <w:numFmt w:val="lowerLetter"/>
+      <w:lvlText w:val="%5."/>
+      <w:lvlJc w:val="left"/>
+      <w:pPr>
+        <w:ind w:left="3948" w:hanging="360"/>
+      </w:pPr>
+    </w:lvl>
+    <w:lvl w:ilvl="5" w:tplc="0413001B" w:tentative="1">
+      <w:start w:val="1"/>
+      <w:numFmt w:val="lowerRoman"/>
+      <w:lvlText w:val="%6."/>
+      <w:lvlJc w:val="right"/>
+      <w:pPr>
+        <w:ind w:left="4668" w:hanging="180"/>
+      </w:pPr>
+    </w:lvl>
+    <w:lvl w:ilvl="6" w:tplc="0413000F" w:tentative="1">
+      <w:start w:val="1"/>
+      <w:numFmt w:val="decimal"/>
+      <w:lvlText w:val="%7."/>
+      <w:lvlJc w:val="left"/>
+      <w:pPr>
+        <w:ind w:left="5388" w:hanging="360"/>
+      </w:pPr>
+    </w:lvl>
+    <w:lvl w:ilvl="7" w:tplc="04130019" w:tentative="1">
+      <w:start w:val="1"/>
+      <w:numFmt w:val="lowerLetter"/>
+      <w:lvlText w:val="%8."/>
+      <w:lvlJc w:val="left"/>
+      <w:pPr>
+        <w:ind w:left="6108" w:hanging="360"/>
+      </w:pPr>
+    </w:lvl>
+    <w:lvl w:ilvl="8" w:tplc="0413001B" w:tentative="1">
+      <w:start w:val="1"/>
+      <w:numFmt w:val="lowerRoman"/>
+      <w:lvlText w:val="%9."/>
+      <w:lvlJc w:val="right"/>
+      <w:pPr>
+        <w:ind w:left="6828" w:hanging="180"/>
+      </w:pPr>
+    </w:lvl>
+  </w:abstractNum>
   <w:num w:numId="1">
     <w:abstractNumId w:val="0"/>
   </w:num>
   <w:num w:numId="2">
     <w:abstractNumId w:val="1"/>
+  </w:num>
+  <w:num w:numId="3">
+    <w:abstractNumId w:val="2"/>
   </w:num>
 </w:numbering>
 </file>

</xml_diff>